<commit_message>
Algo Exact : A TESTER
</commit_message>
<xml_diff>
--- a/NoteAlgoExact1.docx
+++ b/NoteAlgoExact1.docx
@@ -103,9 +103,81 @@
       <w:r>
         <w:t>Branch and Bound et techniques de réduction</w:t>
       </w:r>
+    </w:p>
+    <w:p>
+      <w:r>
+        <w:t>Ou Séparation et évaluation en français.</w:t>
+      </w:r>
+    </w:p>
+    <w:p/>
+    <w:p>
+      <w:r>
+        <w:t xml:space="preserve">Les techniques de séparations consistent à subdiviser le problème en sous problème.  Par exemple dans le cadre de notre problème, il s’agit de découper le graphe principal en sous graphes pour résoudre plus facilement à petite échelle, et récursivement remonter à la solution globale. </w:t>
+      </w:r>
+    </w:p>
+    <w:p/>
+    <w:p>
+      <w:r>
+        <w:rPr>
+          <w:noProof/>
+        </w:rPr>
+        <w:t xml:space="preserve"> </w:t>
+      </w:r>
+      <w:r>
+        <w:t>L’approche choisie par les auteurs est de prendre le problème complémentaire au stable maximum : la clique maximale. Le complément d’un graphe</w:t>
+      </w:r>
+      <w:r>
+        <w:t xml:space="preserve"> G(</w:t>
+      </w:r>
+      <w:proofErr w:type="gramStart"/>
+      <w:r>
+        <w:t>V,E</w:t>
+      </w:r>
+      <w:proofErr w:type="gramEnd"/>
+      <w:r>
+        <w:t xml:space="preserve">) correspond à un graphe dont tous les voisins des sommets sont opposés (si Vi a pour voisin </w:t>
+      </w:r>
+      <w:proofErr w:type="spellStart"/>
+      <w:r>
+        <w:t>Vj</w:t>
+      </w:r>
+      <w:proofErr w:type="spellEnd"/>
+      <w:r>
+        <w:t xml:space="preserve"> dans G, alors Vi n’aura pas </w:t>
+      </w:r>
+      <w:proofErr w:type="spellStart"/>
+      <w:r>
+        <w:t>Vj</w:t>
+      </w:r>
+      <w:proofErr w:type="spellEnd"/>
+      <w:r>
+        <w:t xml:space="preserve"> en voisin dans le complémentaire, pour tout (</w:t>
+      </w:r>
+      <w:proofErr w:type="spellStart"/>
+      <w:r>
+        <w:t>i,j</w:t>
+      </w:r>
+      <w:proofErr w:type="spellEnd"/>
+      <w:r>
+        <w:t>)  correspondant à (V,E)).</w:t>
+      </w:r>
+      <w:r>
+        <w:t xml:space="preserve"> </w:t>
+      </w:r>
+      <w:r>
+        <w:t xml:space="preserve">Si l’on résout le problème de la clique maximum d’un un, on retrouve le stable maximum </w:t>
+      </w:r>
+      <w:r>
+        <w:t>du</w:t>
+      </w:r>
+      <w:r>
+        <w:t xml:space="preserve"> complémentaire (la preuve est amenée dans le document). </w:t>
+      </w:r>
       <w:bookmarkStart w:id="0" w:name="_GoBack"/>
       <w:bookmarkEnd w:id="0"/>
     </w:p>
+    <w:p/>
+    <w:p/>
     <w:p/>
     <w:p/>
     <w:p/>
@@ -544,6 +616,36 @@
     <w:semiHidden/>
     <w:unhideWhenUsed/>
   </w:style>
+  <w:style w:type="paragraph" w:styleId="Textedebulles">
+    <w:name w:val="Balloon Text"/>
+    <w:basedOn w:val="Normal"/>
+    <w:link w:val="TextedebullesCar"/>
+    <w:uiPriority w:val="99"/>
+    <w:semiHidden/>
+    <w:unhideWhenUsed/>
+    <w:rsid w:val="0008241E"/>
+    <w:pPr>
+      <w:spacing w:after="0" w:line="240" w:lineRule="auto"/>
+    </w:pPr>
+    <w:rPr>
+      <w:rFonts w:ascii="Segoe UI" w:hAnsi="Segoe UI" w:cs="Segoe UI"/>
+      <w:sz w:val="18"/>
+      <w:szCs w:val="18"/>
+    </w:rPr>
+  </w:style>
+  <w:style w:type="character" w:customStyle="1" w:styleId="TextedebullesCar">
+    <w:name w:val="Texte de bulles Car"/>
+    <w:basedOn w:val="Policepardfaut"/>
+    <w:link w:val="Textedebulles"/>
+    <w:uiPriority w:val="99"/>
+    <w:semiHidden/>
+    <w:rsid w:val="0008241E"/>
+    <w:rPr>
+      <w:rFonts w:ascii="Segoe UI" w:hAnsi="Segoe UI" w:cs="Segoe UI"/>
+      <w:sz w:val="18"/>
+      <w:szCs w:val="18"/>
+    </w:rPr>
+  </w:style>
 </w:styles>
 </file>
 

</xml_diff>